<commit_message>
Adding code for module-1
</commit_message>
<xml_diff>
--- a/module-1/Ibarra-Assignment1_2.docx
+++ b/module-1/Ibarra-Assignment1_2.docx
@@ -18,6 +18,55 @@
       </w:r>
     </w:p>
     <w:p>
+      <w:hyperlink r:id="rId4" w:history="1">
+        <w:r>
+          <w:rPr>
+            <w:rStyle w:val="Hyperlink"/>
+          </w:rPr>
+          <w:t>https://github.com/joibarra-bellevue/CSD-325</w:t>
+        </w:r>
+      </w:hyperlink>
+    </w:p>
+    <w:p>
+      <w:r>
+        <w:drawing>
+          <wp:inline distT="0" distB="0" distL="0" distR="0" wp14:anchorId="53528CDB" wp14:editId="6E33E734">
+            <wp:extent cx="5943600" cy="1692275"/>
+            <wp:effectExtent l="0" t="0" r="0" b="3175"/>
+            <wp:docPr id="437765620" name="Picture 1"/>
+            <wp:cNvGraphicFramePr>
+              <a:graphicFrameLocks xmlns:a="http://schemas.openxmlformats.org/drawingml/2006/main" noChangeAspect="1"/>
+            </wp:cNvGraphicFramePr>
+            <a:graphic xmlns:a="http://schemas.openxmlformats.org/drawingml/2006/main">
+              <a:graphicData uri="http://schemas.openxmlformats.org/drawingml/2006/picture">
+                <pic:pic xmlns:pic="http://schemas.openxmlformats.org/drawingml/2006/picture">
+                  <pic:nvPicPr>
+                    <pic:cNvPr id="437765620" name=""/>
+                    <pic:cNvPicPr/>
+                  </pic:nvPicPr>
+                  <pic:blipFill>
+                    <a:blip r:embed="rId5"/>
+                    <a:stretch>
+                      <a:fillRect/>
+                    </a:stretch>
+                  </pic:blipFill>
+                  <pic:spPr>
+                    <a:xfrm>
+                      <a:off x="0" y="0"/>
+                      <a:ext cx="5943600" cy="1692275"/>
+                    </a:xfrm>
+                    <a:prstGeom prst="rect">
+                      <a:avLst/>
+                    </a:prstGeom>
+                  </pic:spPr>
+                </pic:pic>
+              </a:graphicData>
+            </a:graphic>
+          </wp:inline>
+        </w:drawing>
+      </w:r>
+    </w:p>
+    <w:p>
       <w:r>
         <w:drawing>
           <wp:inline distT="0" distB="0" distL="0" distR="0" wp14:anchorId="5E37A094" wp14:editId="71B9DEFA">
@@ -35,7 +84,7 @@
                     <pic:cNvPicPr/>
                   </pic:nvPicPr>
                   <pic:blipFill>
-                    <a:blip r:embed="rId4"/>
+                    <a:blip r:embed="rId6"/>
                     <a:stretch>
                       <a:fillRect/>
                     </a:stretch>
@@ -56,6 +105,7 @@
         </w:drawing>
       </w:r>
     </w:p>
+    <w:p/>
     <w:sectPr>
       <w:pgSz w:w="12240" w:h="15840"/>
       <w:pgMar w:top="1440" w:right="1440" w:bottom="1440" w:left="1440" w:header="720" w:footer="720" w:gutter="0"/>
@@ -983,6 +1033,29 @@
       <w:spacing w:val="5"/>
     </w:rPr>
   </w:style>
+  <w:style w:type="character" w:styleId="Hyperlink">
+    <w:name w:val="Hyperlink"/>
+    <w:basedOn w:val="DefaultParagraphFont"/>
+    <w:uiPriority w:val="99"/>
+    <w:unhideWhenUsed/>
+    <w:rsid w:val="00B511B1"/>
+    <w:rPr>
+      <w:color w:val="467886" w:themeColor="hyperlink"/>
+      <w:u w:val="single"/>
+    </w:rPr>
+  </w:style>
+  <w:style w:type="character" w:styleId="UnresolvedMention">
+    <w:name w:val="Unresolved Mention"/>
+    <w:basedOn w:val="DefaultParagraphFont"/>
+    <w:uiPriority w:val="99"/>
+    <w:semiHidden/>
+    <w:unhideWhenUsed/>
+    <w:rsid w:val="00B511B1"/>
+    <w:rPr>
+      <w:color w:val="605E5C"/>
+      <w:shd w:val="clear" w:color="auto" w:fill="E1DFDD"/>
+    </w:rPr>
+  </w:style>
 </w:styles>
 </file>
 

</xml_diff>